<commit_message>
unit test to s2 ep34
</commit_message>
<xml_diff>
--- a/unit test.docx
+++ b/unit test.docx
@@ -1220,7 +1220,21 @@
           <w:rFonts w:ascii="Lucida Console" w:hAnsi="Lucida Console"/>
           <w:b/>
         </w:rPr>
-        <w:t>.13. Same and NotSame</w:t>
+        <w:t>.13.</w:t>
+      </w:r>
+      <w:r>
+        <w:rPr>
+          <w:rFonts w:ascii="Lucida Console" w:hAnsi="Lucida Console"/>
+          <w:b/>
+        </w:rPr>
+        <w:t xml:space="preserve"> and .14.</w:t>
+      </w:r>
+      <w:r>
+        <w:rPr>
+          <w:rFonts w:ascii="Lucida Console" w:hAnsi="Lucida Console"/>
+          <w:b/>
+        </w:rPr>
+        <w:t xml:space="preserve"> Same and NotSame</w:t>
       </w:r>
       <w:r>
         <w:rPr>
@@ -1264,25 +1278,7 @@
         <w:rPr>
           <w:rFonts w:ascii="Lucida Console" w:hAnsi="Lucida Console"/>
         </w:rPr>
-        <w:t>Assertions.</w:t>
-      </w:r>
-      <w:r>
-        <w:rPr>
-          <w:rFonts w:ascii="Lucida Console" w:hAnsi="Lucida Console"/>
-        </w:rPr>
-        <w:t>assert</w:t>
-      </w:r>
-      <w:r>
-        <w:rPr>
-          <w:rFonts w:ascii="Lucida Console" w:hAnsi="Lucida Console"/>
-        </w:rPr>
-        <w:t>Not</w:t>
-      </w:r>
-      <w:r>
-        <w:rPr>
-          <w:rFonts w:ascii="Lucida Console" w:hAnsi="Lucida Console"/>
-        </w:rPr>
-        <w:t>Same(obj1, obj2, “message”);</w:t>
+        <w:t>Assertions.assertNotSame(obj1, obj2, “message”);</w:t>
       </w:r>
     </w:p>
     <w:p>
@@ -1328,16 +1324,964 @@
         </w:rPr>
         <w:t>Assertions.asserTrue(result, “message”);</w:t>
       </w:r>
+    </w:p>
+    <w:p>
+      <w:pPr>
+        <w:jc w:val="both"/>
+        <w:rPr>
+          <w:rFonts w:ascii="Lucida Console" w:hAnsi="Lucida Console"/>
+        </w:rPr>
+      </w:pPr>
+    </w:p>
+    <w:p>
+      <w:pPr>
+        <w:jc w:val="both"/>
+        <w:rPr>
+          <w:rFonts w:ascii="Lucida Console" w:hAnsi="Lucida Console"/>
+          <w:b/>
+        </w:rPr>
+      </w:pPr>
+      <w:r>
+        <w:rPr>
+          <w:rFonts w:ascii="Lucida Console" w:hAnsi="Lucida Console"/>
+          <w:b/>
+        </w:rPr>
+        <w:lastRenderedPageBreak/>
+        <w:t>.15. arrays, iterable and lines</w:t>
+      </w:r>
+    </w:p>
+    <w:p>
+      <w:pPr>
+        <w:jc w:val="both"/>
+        <w:rPr>
+          <w:rFonts w:ascii="Lucida Console" w:hAnsi="Lucida Console"/>
+          <w:b/>
+        </w:rPr>
+      </w:pPr>
+    </w:p>
+    <w:p>
+      <w:pPr>
+        <w:jc w:val="both"/>
+        <w:rPr>
+          <w:rFonts w:ascii="Lucida Console" w:hAnsi="Lucida Console"/>
+        </w:rPr>
+      </w:pPr>
+      <w:r>
+        <w:rPr>
+          <w:rFonts w:ascii="Lucida Console" w:hAnsi="Lucida Console"/>
+        </w:rPr>
+        <w:t>assertArrayEquals(list1,list2 ,”message”)</w:t>
+      </w:r>
+    </w:p>
+    <w:p>
+      <w:pPr>
+        <w:jc w:val="both"/>
+        <w:rPr>
+          <w:rFonts w:ascii="Lucida Console" w:hAnsi="Lucida Console"/>
+        </w:rPr>
+      </w:pPr>
+      <w:r>
+        <w:rPr>
+          <w:rFonts w:ascii="Lucida Console" w:hAnsi="Lucida Console"/>
+        </w:rPr>
+        <w:t>checks if two arrrays are equal</w:t>
+      </w:r>
+    </w:p>
+    <w:p>
+      <w:pPr>
+        <w:jc w:val="both"/>
+        <w:rPr>
+          <w:rFonts w:ascii="Lucida Console" w:hAnsi="Lucida Console"/>
+        </w:rPr>
+      </w:pPr>
+    </w:p>
+    <w:p>
+      <w:pPr>
+        <w:jc w:val="both"/>
+        <w:rPr>
+          <w:rFonts w:ascii="Lucida Console" w:hAnsi="Lucida Console"/>
+        </w:rPr>
+      </w:pPr>
+      <w:r>
+        <w:rPr>
+          <w:rFonts w:ascii="Lucida Console" w:hAnsi="Lucida Console"/>
+        </w:rPr>
+        <w:t>assertIterableEquals(list1,list2, “message”)</w:t>
+      </w:r>
+    </w:p>
+    <w:p>
+      <w:pPr>
+        <w:jc w:val="both"/>
+        <w:rPr>
+          <w:rFonts w:ascii="Lucida Console" w:hAnsi="Lucida Console"/>
+        </w:rPr>
+      </w:pPr>
+      <w:r>
+        <w:rPr>
+          <w:rFonts w:ascii="Lucida Console" w:hAnsi="Lucida Console"/>
+        </w:rPr>
+        <w:t>checks if the each of element of two iterables are equal</w:t>
+      </w:r>
+    </w:p>
+    <w:p>
+      <w:pPr>
+        <w:jc w:val="both"/>
+        <w:rPr>
+          <w:rFonts w:ascii="Lucida Console" w:hAnsi="Lucida Console"/>
+        </w:rPr>
+      </w:pPr>
+    </w:p>
+    <w:p>
+      <w:pPr>
+        <w:jc w:val="both"/>
+        <w:rPr>
+          <w:rFonts w:ascii="Lucida Console" w:hAnsi="Lucida Console"/>
+        </w:rPr>
+      </w:pPr>
+      <w:r>
+        <w:rPr>
+          <w:rFonts w:ascii="Lucida Console" w:hAnsi="Lucida Console"/>
+        </w:rPr>
+        <w:t>assertLinesMatch(list1,list2,”message”)</w:t>
+      </w:r>
+    </w:p>
+    <w:p>
+      <w:pPr>
+        <w:jc w:val="both"/>
+        <w:rPr>
+          <w:rFonts w:ascii="Lucida Console" w:hAnsi="Lucida Console"/>
+        </w:rPr>
+      </w:pPr>
+      <w:r>
+        <w:rPr>
+          <w:rFonts w:ascii="Lucida Console" w:hAnsi="Lucida Console"/>
+        </w:rPr>
+        <w:t xml:space="preserve">checks list of strings </w:t>
+      </w:r>
+    </w:p>
+    <w:p>
+      <w:pPr>
+        <w:jc w:val="both"/>
+        <w:rPr>
+          <w:rFonts w:ascii="Lucida Console" w:hAnsi="Lucida Console"/>
+        </w:rPr>
+      </w:pPr>
+    </w:p>
+    <w:p>
+      <w:pPr>
+        <w:jc w:val="both"/>
+        <w:rPr>
+          <w:rFonts w:ascii="Lucida Console" w:hAnsi="Lucida Console"/>
+        </w:rPr>
+      </w:pPr>
+    </w:p>
+    <w:p>
+      <w:pPr>
+        <w:jc w:val="both"/>
+        <w:rPr>
+          <w:rFonts w:ascii="Lucida Console" w:hAnsi="Lucida Console"/>
+          <w:b/>
+        </w:rPr>
+      </w:pPr>
+      <w:r>
+        <w:rPr>
+          <w:rFonts w:ascii="Lucida Console" w:hAnsi="Lucida Console"/>
+          <w:b/>
+        </w:rPr>
+        <w:t xml:space="preserve">.16. assertThrows and timeouts </w:t>
+      </w:r>
+    </w:p>
+    <w:p>
+      <w:pPr>
+        <w:jc w:val="both"/>
+        <w:rPr>
+          <w:rFonts w:ascii="Lucida Console" w:hAnsi="Lucida Console"/>
+          <w:b/>
+        </w:rPr>
+      </w:pPr>
+    </w:p>
+    <w:p>
+      <w:pPr>
+        <w:jc w:val="both"/>
+        <w:rPr>
+          <w:rFonts w:ascii="Lucida Console" w:hAnsi="Lucida Console"/>
+        </w:rPr>
+      </w:pPr>
+      <w:r>
+        <w:rPr>
+          <w:rFonts w:ascii="Lucida Console" w:hAnsi="Lucida Console"/>
+        </w:rPr>
+        <w:t>assertThrows(Exception.class, () -&gt; { function(); }, “message”);</w:t>
+      </w:r>
+    </w:p>
+    <w:p>
+      <w:pPr>
+        <w:jc w:val="both"/>
+        <w:rPr>
+          <w:rFonts w:ascii="Lucida Console" w:hAnsi="Lucida Console"/>
+        </w:rPr>
+      </w:pPr>
+      <w:r>
+        <w:rPr>
+          <w:rFonts w:ascii="Lucida Console" w:hAnsi="Lucida Console"/>
+        </w:rPr>
+        <w:t xml:space="preserve">checks if function throws expected type of the exception </w:t>
+      </w:r>
+    </w:p>
+    <w:p>
+      <w:pPr>
+        <w:jc w:val="both"/>
+      </w:pPr>
+    </w:p>
+    <w:p>
+      <w:pPr>
+        <w:jc w:val="both"/>
+        <w:rPr>
+          <w:rFonts w:ascii="Lucida Console" w:hAnsi="Lucida Console"/>
+        </w:rPr>
+      </w:pPr>
+      <w:r>
+        <w:rPr>
+          <w:rFonts w:ascii="Lucida Console" w:hAnsi="Lucida Console"/>
+        </w:rPr>
+        <w:t>assertDoesNotThrow( () -&gt; { function(); }, “message”);</w:t>
+      </w:r>
+    </w:p>
+    <w:p>
+      <w:pPr>
+        <w:jc w:val="both"/>
+        <w:rPr>
+          <w:rFonts w:ascii="Lucida Console" w:hAnsi="Lucida Console"/>
+        </w:rPr>
+      </w:pPr>
+    </w:p>
+    <w:p>
+      <w:pPr>
+        <w:jc w:val="both"/>
+        <w:rPr>
+          <w:rFonts w:ascii="Lucida Console" w:hAnsi="Lucida Console"/>
+        </w:rPr>
+      </w:pPr>
+    </w:p>
+    <w:p>
+      <w:pPr>
+        <w:jc w:val="both"/>
+        <w:rPr>
+          <w:rFonts w:ascii="Lucida Console" w:hAnsi="Lucida Console"/>
+        </w:rPr>
+      </w:pPr>
+      <w:r>
+        <w:rPr>
+          <w:rFonts w:ascii="Lucida Console" w:hAnsi="Lucida Console"/>
+        </w:rPr>
+        <w:t>assertTimeoutPreemptively(Duration.ofSeconds(3), () -&gt; {}, “message”)</w:t>
+      </w:r>
+    </w:p>
+    <w:p>
+      <w:pPr>
+        <w:jc w:val="both"/>
+        <w:rPr>
+          <w:rFonts w:ascii="Lucida Console" w:hAnsi="Lucida Console"/>
+        </w:rPr>
+      </w:pPr>
+      <w:r>
+        <w:rPr>
+          <w:rFonts w:ascii="Lucida Console" w:hAnsi="Lucida Console"/>
+        </w:rPr>
+        <w:t xml:space="preserve">checks whether function completes before stated time or not </w:t>
+      </w:r>
+    </w:p>
+    <w:p>
+      <w:pPr>
+        <w:jc w:val="both"/>
+        <w:rPr>
+          <w:rFonts w:ascii="Lucida Console" w:hAnsi="Lucida Console"/>
+        </w:rPr>
+      </w:pPr>
+    </w:p>
+    <w:p>
+      <w:pPr>
+        <w:jc w:val="both"/>
+        <w:rPr>
+          <w:rFonts w:ascii="Lucida Console" w:hAnsi="Lucida Console"/>
+          <w:b/>
+        </w:rPr>
+      </w:pPr>
+      <w:r>
+        <w:rPr>
+          <w:rFonts w:ascii="Lucida Console" w:hAnsi="Lucida Console"/>
+          <w:b/>
+        </w:rPr>
+        <w:t xml:space="preserve">.20. order of the tests </w:t>
+      </w:r>
+    </w:p>
+    <w:p>
+      <w:pPr>
+        <w:jc w:val="both"/>
+        <w:rPr>
+          <w:rFonts w:ascii="Lucida Console" w:hAnsi="Lucida Console"/>
+          <w:b/>
+        </w:rPr>
+      </w:pPr>
+    </w:p>
+    <w:p>
+      <w:pPr>
+        <w:jc w:val="both"/>
+        <w:rPr>
+          <w:rFonts w:ascii="Lucida Console" w:hAnsi="Lucida Console"/>
+        </w:rPr>
+      </w:pPr>
+      <w:r>
+        <w:rPr>
+          <w:rFonts w:ascii="Lucida Console" w:hAnsi="Lucida Console"/>
+        </w:rPr>
+        <w:t xml:space="preserve">in general order should not be a factor in unit tests </w:t>
+      </w:r>
+    </w:p>
+    <w:p>
+      <w:pPr>
+        <w:jc w:val="both"/>
+        <w:rPr>
+          <w:rFonts w:ascii="Lucida Console" w:hAnsi="Lucida Console"/>
+        </w:rPr>
+      </w:pPr>
+      <w:r>
+        <w:rPr>
+          <w:rFonts w:ascii="Lucida Console" w:hAnsi="Lucida Console"/>
+        </w:rPr>
+        <w:t xml:space="preserve">tests should run independently </w:t>
+      </w:r>
+    </w:p>
+    <w:p>
+      <w:pPr>
+        <w:jc w:val="both"/>
+        <w:rPr>
+          <w:rFonts w:ascii="Lucida Console" w:hAnsi="Lucida Console"/>
+        </w:rPr>
+      </w:pPr>
+    </w:p>
+    <w:p>
+      <w:pPr>
+        <w:jc w:val="both"/>
+        <w:rPr>
+          <w:rFonts w:ascii="Lucida Console" w:hAnsi="Lucida Console"/>
+        </w:rPr>
+      </w:pPr>
+      <w:r>
+        <w:rPr>
+          <w:rFonts w:ascii="Lucida Console" w:hAnsi="Lucida Console"/>
+        </w:rPr>
+        <w:t>but for various reasons it might be a need for tests to run in order</w:t>
+      </w:r>
+    </w:p>
+    <w:p>
+      <w:pPr>
+        <w:jc w:val="both"/>
+        <w:rPr>
+          <w:rFonts w:ascii="Lucida Console" w:hAnsi="Lucida Console"/>
+        </w:rPr>
+      </w:pPr>
+    </w:p>
+    <w:p>
+      <w:pPr>
+        <w:jc w:val="both"/>
+        <w:rPr>
+          <w:rFonts w:ascii="Lucida Console" w:hAnsi="Lucida Console"/>
+        </w:rPr>
+      </w:pPr>
+      <w:r>
+        <w:rPr>
+          <w:rFonts w:ascii="Lucida Console" w:hAnsi="Lucida Console"/>
+        </w:rPr>
+        <w:lastRenderedPageBreak/>
+        <w:drawing>
+          <wp:inline distT="0" distB="0" distL="0" distR="0" wp14:anchorId="3AED39E3" wp14:editId="3458D6D3">
+            <wp:extent cx="5760720" cy="1487805"/>
+            <wp:effectExtent l="0" t="0" r="0" b="0"/>
+            <wp:docPr id="2" name="Resim 2"/>
+            <wp:cNvGraphicFramePr>
+              <a:graphicFrameLocks xmlns:a="http://schemas.openxmlformats.org/drawingml/2006/main" noChangeAspect="1"/>
+            </wp:cNvGraphicFramePr>
+            <a:graphic xmlns:a="http://schemas.openxmlformats.org/drawingml/2006/main">
+              <a:graphicData uri="http://schemas.openxmlformats.org/drawingml/2006/picture">
+                <pic:pic xmlns:pic="http://schemas.openxmlformats.org/drawingml/2006/picture">
+                  <pic:nvPicPr>
+                    <pic:cNvPr id="1" name=""/>
+                    <pic:cNvPicPr/>
+                  </pic:nvPicPr>
+                  <pic:blipFill>
+                    <a:blip r:embed="rId5"/>
+                    <a:stretch>
+                      <a:fillRect/>
+                    </a:stretch>
+                  </pic:blipFill>
+                  <pic:spPr>
+                    <a:xfrm>
+                      <a:off x="0" y="0"/>
+                      <a:ext cx="5760720" cy="1487805"/>
+                    </a:xfrm>
+                    <a:prstGeom prst="rect">
+                      <a:avLst/>
+                    </a:prstGeom>
+                  </pic:spPr>
+                </pic:pic>
+              </a:graphicData>
+            </a:graphic>
+          </wp:inline>
+        </w:drawing>
+      </w:r>
+    </w:p>
+    <w:p>
+      <w:pPr>
+        <w:jc w:val="both"/>
+        <w:rPr>
+          <w:rFonts w:ascii="Lucida Console" w:hAnsi="Lucida Console"/>
+        </w:rPr>
+      </w:pPr>
+    </w:p>
+    <w:p>
+      <w:pPr>
+        <w:jc w:val="both"/>
+        <w:rPr>
+          <w:rFonts w:ascii="Lucida Console" w:hAnsi="Lucida Console"/>
+        </w:rPr>
+      </w:pPr>
+      <w:r>
+        <w:rPr>
+          <w:rFonts w:ascii="Lucida Console" w:hAnsi="Lucida Console"/>
+        </w:rPr>
+        <w:t>@TestMethodOrderer(MethodOrderer.DisplayName.class)</w:t>
+      </w:r>
+    </w:p>
+    <w:p>
+      <w:pPr>
+        <w:jc w:val="both"/>
+        <w:rPr>
+          <w:rFonts w:ascii="Lucida Console" w:hAnsi="Lucida Console"/>
+        </w:rPr>
+      </w:pPr>
+      <w:r>
+        <w:rPr>
+          <w:rFonts w:ascii="Lucida Console" w:hAnsi="Lucida Console"/>
+        </w:rPr>
+        <w:t>@TestMethodOrderer(MethodOrderer.</w:t>
+      </w:r>
+      <w:r>
+        <w:rPr>
+          <w:rFonts w:ascii="Lucida Console" w:hAnsi="Lucida Console"/>
+        </w:rPr>
+        <w:t>MethodName</w:t>
+      </w:r>
+      <w:r>
+        <w:rPr>
+          <w:rFonts w:ascii="Lucida Console" w:hAnsi="Lucida Console"/>
+        </w:rPr>
+        <w:t>.class)</w:t>
+      </w:r>
+    </w:p>
+    <w:p>
+      <w:pPr>
+        <w:jc w:val="both"/>
+        <w:rPr>
+          <w:rFonts w:ascii="Lucida Console" w:hAnsi="Lucida Console"/>
+        </w:rPr>
+      </w:pPr>
+      <w:r>
+        <w:rPr>
+          <w:rFonts w:ascii="Lucida Console" w:hAnsi="Lucida Console"/>
+        </w:rPr>
+        <w:t>(class level annotation)</w:t>
+      </w:r>
+    </w:p>
+    <w:p>
+      <w:pPr>
+        <w:jc w:val="both"/>
+        <w:rPr>
+          <w:rFonts w:ascii="Lucida Console" w:hAnsi="Lucida Console"/>
+        </w:rPr>
+      </w:pPr>
+    </w:p>
+    <w:p>
+      <w:pPr>
+        <w:jc w:val="both"/>
+        <w:rPr>
+          <w:rFonts w:ascii="Lucida Console" w:hAnsi="Lucida Console"/>
+        </w:rPr>
+      </w:pPr>
+      <w:r>
+        <w:rPr>
+          <w:rFonts w:ascii="Lucida Console" w:hAnsi="Lucida Console"/>
+        </w:rPr>
+        <w:t xml:space="preserve">@Order : lowest number has </w:t>
+      </w:r>
+      <w:r>
+        <w:rPr>
+          <w:rFonts w:ascii="Lucida Console" w:hAnsi="Lucida Console"/>
+        </w:rPr>
+        <w:t xml:space="preserve">the </w:t>
+      </w:r>
+      <w:r>
+        <w:rPr>
+          <w:rFonts w:ascii="Lucida Console" w:hAnsi="Lucida Console"/>
+        </w:rPr>
+        <w:t>most priority, negative values are allowed</w:t>
+      </w:r>
+    </w:p>
+    <w:p>
+      <w:pPr>
+        <w:jc w:val="both"/>
+        <w:rPr>
+          <w:rFonts w:ascii="Lucida Console" w:hAnsi="Lucida Console"/>
+        </w:rPr>
+      </w:pPr>
+    </w:p>
+    <w:p>
+      <w:pPr>
+        <w:jc w:val="both"/>
+        <w:rPr>
+          <w:rFonts w:ascii="Lucida Console" w:hAnsi="Lucida Console"/>
+        </w:rPr>
+      </w:pPr>
+      <w:r>
+        <w:rPr>
+          <w:rFonts w:ascii="Lucida Console" w:hAnsi="Lucida Console"/>
+        </w:rPr>
+        <w:t>@Order(3)</w:t>
+      </w:r>
+    </w:p>
+    <w:p>
+      <w:pPr>
+        <w:jc w:val="both"/>
+        <w:rPr>
+          <w:rFonts w:ascii="Lucida Console" w:hAnsi="Lucida Console"/>
+        </w:rPr>
+      </w:pPr>
+      <w:r>
+        <w:rPr>
+          <w:rFonts w:ascii="Lucida Console" w:hAnsi="Lucida Console"/>
+        </w:rPr>
+        <w:t>method level annotation</w:t>
+      </w:r>
+    </w:p>
+    <w:p>
+      <w:pPr>
+        <w:jc w:val="both"/>
+        <w:rPr>
+          <w:rFonts w:ascii="Lucida Console" w:hAnsi="Lucida Console"/>
+        </w:rPr>
+      </w:pPr>
+    </w:p>
+    <w:p>
+      <w:pPr>
+        <w:jc w:val="both"/>
+        <w:rPr>
+          <w:rFonts w:ascii="Lucida Console" w:hAnsi="Lucida Console"/>
+        </w:rPr>
+      </w:pPr>
+    </w:p>
+    <w:p>
+      <w:pPr>
+        <w:jc w:val="both"/>
+        <w:rPr>
+          <w:rFonts w:ascii="Lucida Console" w:hAnsi="Lucida Console"/>
+          <w:b/>
+        </w:rPr>
+      </w:pPr>
+      <w:r>
+        <w:rPr>
+          <w:rFonts w:ascii="Lucida Console" w:hAnsi="Lucida Console"/>
+          <w:b/>
+        </w:rPr>
+        <w:t>.29. conditional tests</w:t>
+      </w:r>
+    </w:p>
+    <w:p>
+      <w:pPr>
+        <w:jc w:val="both"/>
+        <w:rPr>
+          <w:rFonts w:ascii="Lucida Console" w:hAnsi="Lucida Console"/>
+          <w:b/>
+        </w:rPr>
+      </w:pPr>
+    </w:p>
+    <w:p>
+      <w:pPr>
+        <w:jc w:val="both"/>
+        <w:rPr>
+          <w:rFonts w:ascii="Lucida Console" w:hAnsi="Lucida Console"/>
+        </w:rPr>
+      </w:pPr>
+      <w:r>
+        <w:rPr>
+          <w:rFonts w:ascii="Lucida Console" w:hAnsi="Lucida Console"/>
+        </w:rPr>
+        <w:t>@Disabled(“message”)</w:t>
+      </w:r>
+    </w:p>
+    <w:p>
+      <w:pPr>
+        <w:jc w:val="both"/>
+        <w:rPr>
+          <w:rFonts w:ascii="Lucida Console" w:hAnsi="Lucida Console"/>
+        </w:rPr>
+      </w:pPr>
+      <w:r>
+        <w:rPr>
+          <w:rFonts w:ascii="Lucida Console" w:hAnsi="Lucida Console"/>
+        </w:rPr>
+        <w:t>test methods with disabled does not run but show up on coverage reports</w:t>
+      </w:r>
+    </w:p>
+    <w:p>
+      <w:pPr>
+        <w:jc w:val="both"/>
+        <w:rPr>
+          <w:rFonts w:ascii="Lucida Console" w:hAnsi="Lucida Console"/>
+        </w:rPr>
+      </w:pPr>
+    </w:p>
+    <w:p>
+      <w:pPr>
+        <w:jc w:val="both"/>
+        <w:rPr>
+          <w:rFonts w:ascii="Lucida Console" w:hAnsi="Lucida Console"/>
+        </w:rPr>
+      </w:pPr>
+      <w:r>
+        <w:rPr>
+          <w:rFonts w:ascii="Lucida Console" w:hAnsi="Lucida Console"/>
+        </w:rPr>
+        <w:t>@EnabledOnOs(OS.Windows)</w:t>
+      </w:r>
+    </w:p>
+    <w:p>
+      <w:pPr>
+        <w:jc w:val="both"/>
+        <w:rPr>
+          <w:rFonts w:ascii="Lucida Console" w:hAnsi="Lucida Console"/>
+        </w:rPr>
+      </w:pPr>
+      <w:r>
+        <w:rPr>
+          <w:rFonts w:ascii="Lucida Console" w:hAnsi="Lucida Console"/>
+        </w:rPr>
+        <w:t>@EnabledOnOs(</w:t>
+      </w:r>
+      <w:r>
+        <w:rPr>
+          <w:rFonts w:ascii="Lucida Console" w:hAnsi="Lucida Console"/>
+        </w:rPr>
+        <w:t>{</w:t>
+      </w:r>
+      <w:r>
+        <w:rPr>
+          <w:rFonts w:ascii="Lucida Console" w:hAnsi="Lucida Console"/>
+        </w:rPr>
+        <w:t>OS.Windows</w:t>
+      </w:r>
+      <w:r>
+        <w:rPr>
+          <w:rFonts w:ascii="Lucida Console" w:hAnsi="Lucida Console"/>
+        </w:rPr>
+        <w:t>,OS.MAC}</w:t>
+      </w:r>
+      <w:r>
+        <w:rPr>
+          <w:rFonts w:ascii="Lucida Console" w:hAnsi="Lucida Console"/>
+        </w:rPr>
+        <w:t>)</w:t>
+      </w:r>
+    </w:p>
+    <w:p>
+      <w:pPr>
+        <w:jc w:val="both"/>
+        <w:rPr>
+          <w:rFonts w:ascii="Lucida Console" w:hAnsi="Lucida Console"/>
+        </w:rPr>
+      </w:pPr>
+      <w:r>
+        <w:rPr>
+          <w:rFonts w:ascii="Lucida Console" w:hAnsi="Lucida Console"/>
+        </w:rPr>
+        <w:t xml:space="preserve">only runs on </w:t>
+      </w:r>
+      <w:r>
+        <w:rPr>
+          <w:rFonts w:ascii="Lucida Console" w:hAnsi="Lucida Console"/>
+        </w:rPr>
+        <w:t xml:space="preserve">given </w:t>
+      </w:r>
+      <w:r>
+        <w:rPr>
+          <w:rFonts w:ascii="Lucida Console" w:hAnsi="Lucida Console"/>
+        </w:rPr>
+        <w:t>environment</w:t>
+      </w:r>
+    </w:p>
+    <w:p>
+      <w:pPr>
+        <w:jc w:val="both"/>
+        <w:rPr>
+          <w:rFonts w:ascii="Lucida Console" w:hAnsi="Lucida Console"/>
+        </w:rPr>
+      </w:pPr>
+    </w:p>
+    <w:p>
+      <w:pPr>
+        <w:jc w:val="both"/>
+        <w:rPr>
+          <w:rFonts w:ascii="Lucida Console" w:hAnsi="Lucida Console"/>
+        </w:rPr>
+      </w:pPr>
+      <w:r>
+        <w:rPr>
+          <w:rFonts w:ascii="Lucida Console" w:hAnsi="Lucida Console"/>
+        </w:rPr>
+        <w:t>@Test</w:t>
+      </w:r>
+    </w:p>
+    <w:p>
+      <w:pPr>
+        <w:jc w:val="both"/>
+        <w:rPr>
+          <w:rFonts w:ascii="Lucida Console" w:hAnsi="Lucida Console"/>
+        </w:rPr>
+      </w:pPr>
+      <w:r>
+        <w:rPr>
+          <w:rFonts w:ascii="Lucida Console" w:hAnsi="Lucida Console"/>
+        </w:rPr>
+        <w:t>@EnabledIfSystemProperty(named=”PROP”, matches=”CI_CD”)</w:t>
+      </w:r>
+    </w:p>
+    <w:p>
+      <w:pPr>
+        <w:jc w:val="both"/>
+        <w:rPr>
+          <w:rFonts w:ascii="Lucida Console" w:hAnsi="Lucida Console"/>
+        </w:rPr>
+      </w:pPr>
+    </w:p>
+    <w:p>
+      <w:pPr>
+        <w:jc w:val="both"/>
+        <w:rPr>
+          <w:rFonts w:ascii="Lucida Console" w:hAnsi="Lucida Console"/>
+        </w:rPr>
+      </w:pPr>
+      <w:r>
+        <w:rPr>
+          <w:rFonts w:ascii="Lucida Console" w:hAnsi="Lucida Console"/>
+        </w:rPr>
+        <w:t>@Test</w:t>
+      </w:r>
+    </w:p>
+    <w:p>
+      <w:pPr>
+        <w:jc w:val="both"/>
+        <w:rPr>
+          <w:rFonts w:ascii="Lucida Console" w:hAnsi="Lucida Console"/>
+        </w:rPr>
+      </w:pPr>
+      <w:r>
+        <w:rPr>
+          <w:rFonts w:ascii="Lucida Console" w:hAnsi="Lucida Console"/>
+        </w:rPr>
+        <w:t>@EnabledIfEnvironmentVariable(named=”</w:t>
+      </w:r>
+      <w:r>
+        <w:rPr>
+          <w:rFonts w:ascii="Lucida Console" w:hAnsi="Lucida Console"/>
+        </w:rPr>
+        <w:t>ENV</w:t>
+      </w:r>
+      <w:r>
+        <w:rPr>
+          <w:rFonts w:ascii="Lucida Console" w:hAnsi="Lucida Console"/>
+        </w:rPr>
+        <w:t>”</w:t>
+      </w:r>
+      <w:r>
+        <w:rPr>
+          <w:rFonts w:ascii="Lucida Console" w:hAnsi="Lucida Console"/>
+        </w:rPr>
+        <w:t>, matches=”dev”</w:t>
+      </w:r>
+      <w:r>
+        <w:rPr>
+          <w:rFonts w:ascii="Lucida Console" w:hAnsi="Lucida Console"/>
+        </w:rPr>
+        <w:t>)</w:t>
+      </w:r>
+    </w:p>
+    <w:p>
+      <w:pPr>
+        <w:jc w:val="both"/>
+        <w:rPr>
+          <w:rFonts w:ascii="Lucida Console" w:hAnsi="Lucida Console"/>
+        </w:rPr>
+      </w:pPr>
+    </w:p>
+    <w:p>
+      <w:pPr>
+        <w:jc w:val="both"/>
+        <w:rPr>
+          <w:rFonts w:ascii="Lucida Console" w:hAnsi="Lucida Console"/>
+        </w:rPr>
+      </w:pPr>
+      <w:r>
+        <w:rPr>
+          <w:rFonts w:ascii="Lucida Console" w:hAnsi="Lucida Console"/>
+        </w:rPr>
+        <w:lastRenderedPageBreak/>
+        <w:drawing>
+          <wp:inline distT="0" distB="0" distL="0" distR="0" wp14:anchorId="21B33012" wp14:editId="6EC24301">
+            <wp:extent cx="5760720" cy="2434590"/>
+            <wp:effectExtent l="0" t="0" r="0" b="3810"/>
+            <wp:docPr id="4" name="Resim 4"/>
+            <wp:cNvGraphicFramePr>
+              <a:graphicFrameLocks xmlns:a="http://schemas.openxmlformats.org/drawingml/2006/main" noChangeAspect="1"/>
+            </wp:cNvGraphicFramePr>
+            <a:graphic xmlns:a="http://schemas.openxmlformats.org/drawingml/2006/main">
+              <a:graphicData uri="http://schemas.openxmlformats.org/drawingml/2006/picture">
+                <pic:pic xmlns:pic="http://schemas.openxmlformats.org/drawingml/2006/picture">
+                  <pic:nvPicPr>
+                    <pic:cNvPr id="1" name=""/>
+                    <pic:cNvPicPr/>
+                  </pic:nvPicPr>
+                  <pic:blipFill>
+                    <a:blip r:embed="rId6"/>
+                    <a:stretch>
+                      <a:fillRect/>
+                    </a:stretch>
+                  </pic:blipFill>
+                  <pic:spPr>
+                    <a:xfrm>
+                      <a:off x="0" y="0"/>
+                      <a:ext cx="5760720" cy="2434590"/>
+                    </a:xfrm>
+                    <a:prstGeom prst="rect">
+                      <a:avLst/>
+                    </a:prstGeom>
+                  </pic:spPr>
+                </pic:pic>
+              </a:graphicData>
+            </a:graphic>
+          </wp:inline>
+        </w:drawing>
+      </w:r>
+    </w:p>
+    <w:p>
+      <w:pPr>
+        <w:jc w:val="both"/>
+        <w:rPr>
+          <w:rFonts w:ascii="Lucida Console" w:hAnsi="Lucida Console"/>
+        </w:rPr>
+      </w:pPr>
+      <w:r>
+        <w:rPr>
+          <w:rFonts w:ascii="Lucida Console" w:hAnsi="Lucida Console"/>
+        </w:rPr>
+        <w:br w:type="page"/>
+      </w:r>
+    </w:p>
+    <w:p>
+      <w:pPr>
+        <w:jc w:val="center"/>
+        <w:rPr>
+          <w:rFonts w:ascii="Lucida Console" w:hAnsi="Lucida Console"/>
+          <w:b/>
+        </w:rPr>
+      </w:pPr>
+      <w:r>
+        <w:rPr>
+          <w:rFonts w:ascii="Lucida Console" w:hAnsi="Lucida Console"/>
+          <w:b/>
+        </w:rPr>
+        <w:lastRenderedPageBreak/>
+        <w:t>ep.2 test driven development</w:t>
+      </w:r>
+    </w:p>
+    <w:p>
+      <w:pPr>
+        <w:jc w:val="center"/>
+        <w:rPr>
+          <w:rFonts w:ascii="Lucida Console" w:hAnsi="Lucida Console"/>
+          <w:b/>
+        </w:rPr>
+      </w:pPr>
+    </w:p>
+    <w:p>
+      <w:pPr>
+        <w:rPr>
+          <w:rFonts w:ascii="Lucida Console" w:hAnsi="Lucida Console"/>
+          <w:b/>
+        </w:rPr>
+      </w:pPr>
+      <w:r>
+        <w:rPr>
+          <w:rFonts w:ascii="Lucida Console" w:hAnsi="Lucida Console"/>
+          <w:b/>
+        </w:rPr>
+        <w:t xml:space="preserve">.32. test driven development </w:t>
+      </w:r>
+    </w:p>
+    <w:p>
+      <w:pPr>
+        <w:rPr>
+          <w:rFonts w:ascii="Lucida Console" w:hAnsi="Lucida Console"/>
+          <w:b/>
+        </w:rPr>
+      </w:pPr>
+    </w:p>
+    <w:p>
+      <w:pPr>
+        <w:rPr>
+          <w:rFonts w:ascii="Lucida Console" w:hAnsi="Lucida Console"/>
+        </w:rPr>
+      </w:pPr>
+      <w:r>
+        <w:rPr>
+          <w:rFonts w:ascii="Lucida Console" w:hAnsi="Lucida Console"/>
+        </w:rPr>
+        <w:t>in general, development process is:</w:t>
+      </w:r>
+    </w:p>
+    <w:p>
+      <w:pPr>
+        <w:rPr>
+          <w:rFonts w:ascii="Lucida Console" w:hAnsi="Lucida Console"/>
+        </w:rPr>
+      </w:pPr>
+      <w:r>
+        <w:rPr>
+          <w:rFonts w:ascii="Lucida Console" w:hAnsi="Lucida Console"/>
+        </w:rPr>
+        <w:tab/>
+        <w:t>task -&gt; code -&gt; test(optional)</w:t>
+      </w:r>
+    </w:p>
+    <w:p>
+      <w:pPr>
+        <w:rPr>
+          <w:rFonts w:ascii="Lucida Console" w:hAnsi="Lucida Console"/>
+        </w:rPr>
+      </w:pPr>
+    </w:p>
+    <w:p>
+      <w:pPr>
+        <w:rPr>
+          <w:rFonts w:ascii="Lucida Console" w:hAnsi="Lucida Console"/>
+        </w:rPr>
+      </w:pPr>
+      <w:r>
+        <w:rPr>
+          <w:rFonts w:ascii="Lucida Console" w:hAnsi="Lucida Console"/>
+        </w:rPr>
+        <w:t>in a test driven development process starts with writing a test (knowing that it will fail), then code is developed until it passes the test. then it is refactored, and tested again. then next cycle starts. it is a cycled process</w:t>
+      </w:r>
       <w:bookmarkStart w:id="0" w:name="_GoBack"/>
-    </w:p>
-    <w:bookmarkEnd w:id="0"/>
-    <w:p>
-      <w:pPr>
-        <w:jc w:val="both"/>
-        <w:rPr>
-          <w:rFonts w:ascii="Lucida Console" w:hAnsi="Lucida Console"/>
-        </w:rPr>
-      </w:pPr>
+      <w:bookmarkEnd w:id="0"/>
     </w:p>
     <w:sectPr>
       <w:pgSz w:w="11906" w:h="16838"/>
@@ -1746,7 +2690,6 @@
   <w:style w:type="character" w:default="1" w:styleId="VarsaylanParagrafYazTipi">
     <w:name w:val="Default Paragraph Font"/>
     <w:uiPriority w:val="1"/>
-    <w:semiHidden/>
     <w:unhideWhenUsed/>
   </w:style>
   <w:style w:type="table" w:default="1" w:styleId="NormalTablo">

</xml_diff>

<commit_message>
unit test to ep3 springboot
</commit_message>
<xml_diff>
--- a/unit test.docx
+++ b/unit test.docx
@@ -2199,7 +2199,14 @@
           <w:b/>
         </w:rPr>
         <w:lastRenderedPageBreak/>
-        <w:t>ep.2 test driven development</w:t>
+        <w:t>ep.2</w:t>
+      </w:r>
+      <w:r>
+        <w:rPr>
+          <w:rFonts w:ascii="Lucida Console" w:hAnsi="Lucida Console"/>
+          <w:b/>
+        </w:rPr>
+        <w:t xml:space="preserve"> test driven development</w:t>
       </w:r>
     </w:p>
     <w:p>
@@ -2280,8 +2287,258 @@
         </w:rPr>
         <w:t>in a test driven development process starts with writing a test (knowing that it will fail), then code is developed until it passes the test. then it is refactored, and tested again. then next cycle starts. it is a cycled process</w:t>
       </w:r>
+    </w:p>
+    <w:p>
+      <w:pPr>
+        <w:rPr>
+          <w:rFonts w:ascii="Lucida Console" w:hAnsi="Lucida Console"/>
+        </w:rPr>
+      </w:pPr>
+    </w:p>
+    <w:p>
+      <w:pPr>
+        <w:rPr>
+          <w:rFonts w:ascii="Lucida Console" w:hAnsi="Lucida Console"/>
+          <w:b/>
+        </w:rPr>
+      </w:pPr>
+      <w:r>
+        <w:rPr>
+          <w:rFonts w:ascii="Lucida Console" w:hAnsi="Lucida Console"/>
+          <w:b/>
+        </w:rPr>
+        <w:t>.37. parameterized tests</w:t>
+      </w:r>
+    </w:p>
+    <w:p>
+      <w:pPr>
+        <w:rPr>
+          <w:rFonts w:ascii="Lucida Console" w:hAnsi="Lucida Console"/>
+          <w:b/>
+        </w:rPr>
+      </w:pPr>
+      <w:r>
+        <w:rPr>
+          <w:rFonts w:ascii="Lucida Console" w:hAnsi="Lucida Console"/>
+          <w:b/>
+        </w:rPr>
+        <w:drawing>
+          <wp:inline distT="0" distB="0" distL="0" distR="0" wp14:anchorId="7B49DB7C" wp14:editId="752BBB02">
+            <wp:extent cx="5760720" cy="2557780"/>
+            <wp:effectExtent l="0" t="0" r="0" b="0"/>
+            <wp:docPr id="5" name="Resim 5"/>
+            <wp:cNvGraphicFramePr>
+              <a:graphicFrameLocks xmlns:a="http://schemas.openxmlformats.org/drawingml/2006/main" noChangeAspect="1"/>
+            </wp:cNvGraphicFramePr>
+            <a:graphic xmlns:a="http://schemas.openxmlformats.org/drawingml/2006/main">
+              <a:graphicData uri="http://schemas.openxmlformats.org/drawingml/2006/picture">
+                <pic:pic xmlns:pic="http://schemas.openxmlformats.org/drawingml/2006/picture">
+                  <pic:nvPicPr>
+                    <pic:cNvPr id="1" name=""/>
+                    <pic:cNvPicPr/>
+                  </pic:nvPicPr>
+                  <pic:blipFill>
+                    <a:blip r:embed="rId7"/>
+                    <a:stretch>
+                      <a:fillRect/>
+                    </a:stretch>
+                  </pic:blipFill>
+                  <pic:spPr>
+                    <a:xfrm>
+                      <a:off x="0" y="0"/>
+                      <a:ext cx="5760720" cy="2557780"/>
+                    </a:xfrm>
+                    <a:prstGeom prst="rect">
+                      <a:avLst/>
+                    </a:prstGeom>
+                  </pic:spPr>
+                </pic:pic>
+              </a:graphicData>
+            </a:graphic>
+          </wp:inline>
+        </w:drawing>
+      </w:r>
+    </w:p>
+    <w:p>
+      <w:pPr>
+        <w:rPr>
+          <w:rFonts w:ascii="Lucida Console" w:hAnsi="Lucida Console"/>
+          <w:b/>
+        </w:rPr>
+      </w:pPr>
+      <w:r>
+        <w:rPr>
+          <w:rFonts w:ascii="Lucida Console" w:hAnsi="Lucida Console"/>
+          <w:b/>
+        </w:rPr>
+        <w:lastRenderedPageBreak/>
+        <w:drawing>
+          <wp:inline distT="0" distB="0" distL="0" distR="0" wp14:anchorId="4C0BA8C5" wp14:editId="796FDA87">
+            <wp:extent cx="5760720" cy="3260725"/>
+            <wp:effectExtent l="0" t="0" r="0" b="0"/>
+            <wp:docPr id="6" name="Resim 6"/>
+            <wp:cNvGraphicFramePr>
+              <a:graphicFrameLocks xmlns:a="http://schemas.openxmlformats.org/drawingml/2006/main" noChangeAspect="1"/>
+            </wp:cNvGraphicFramePr>
+            <a:graphic xmlns:a="http://schemas.openxmlformats.org/drawingml/2006/main">
+              <a:graphicData uri="http://schemas.openxmlformats.org/drawingml/2006/picture">
+                <pic:pic xmlns:pic="http://schemas.openxmlformats.org/drawingml/2006/picture">
+                  <pic:nvPicPr>
+                    <pic:cNvPr id="1" name=""/>
+                    <pic:cNvPicPr/>
+                  </pic:nvPicPr>
+                  <pic:blipFill>
+                    <a:blip r:embed="rId8"/>
+                    <a:stretch>
+                      <a:fillRect/>
+                    </a:stretch>
+                  </pic:blipFill>
+                  <pic:spPr>
+                    <a:xfrm>
+                      <a:off x="0" y="0"/>
+                      <a:ext cx="5760720" cy="3260725"/>
+                    </a:xfrm>
+                    <a:prstGeom prst="rect">
+                      <a:avLst/>
+                    </a:prstGeom>
+                  </pic:spPr>
+                </pic:pic>
+              </a:graphicData>
+            </a:graphic>
+          </wp:inline>
+        </w:drawing>
+      </w:r>
+    </w:p>
+    <w:p>
+      <w:pPr>
+        <w:rPr>
+          <w:rFonts w:ascii="Lucida Console" w:hAnsi="Lucida Console"/>
+          <w:b/>
+        </w:rPr>
+      </w:pPr>
+    </w:p>
+    <w:p>
+      <w:pPr>
+        <w:rPr>
+          <w:rFonts w:ascii="Lucida Console" w:hAnsi="Lucida Console"/>
+        </w:rPr>
+      </w:pPr>
+      <w:r>
+        <w:rPr>
+          <w:rFonts w:ascii="Lucida Console" w:hAnsi="Lucida Console"/>
+        </w:rPr>
+        <w:t xml:space="preserve">@ParameterizedTest(name=”value = {0}, expected = {1}”) &lt;- for messages </w:t>
+      </w:r>
+    </w:p>
+    <w:p>
+      <w:pPr>
+        <w:rPr>
+          <w:rFonts w:ascii="Lucida Console" w:hAnsi="Lucida Console"/>
+        </w:rPr>
+      </w:pPr>
+    </w:p>
+    <w:p>
+      <w:pPr>
+        <w:rPr>
+          <w:rFonts w:ascii="Lucida Console" w:hAnsi="Lucida Console"/>
+        </w:rPr>
+      </w:pPr>
+      <w:r>
+        <w:rPr>
+          <w:rFonts w:ascii="Lucida Console" w:hAnsi="Lucida Console"/>
+        </w:rPr>
+        <w:t>@CsvFileSource(resources = “/test_data.csv”)</w:t>
+      </w:r>
+    </w:p>
+    <w:p>
+      <w:pPr>
+        <w:rPr>
+          <w:rFonts w:ascii="Lucida Console" w:hAnsi="Lucida Console"/>
+        </w:rPr>
+      </w:pPr>
+      <w:r>
+        <w:rPr>
+          <w:rFonts w:ascii="Lucida Console" w:hAnsi="Lucida Console"/>
+        </w:rPr>
+        <w:t xml:space="preserve">to read from file </w:t>
+      </w:r>
+      <w:r>
+        <w:rPr>
+          <w:rFonts w:ascii="Lucida Console" w:hAnsi="Lucida Console"/>
+        </w:rPr>
+        <w:t xml:space="preserve">(file is in </w:t>
+      </w:r>
+      <w:r>
+        <w:rPr>
+          <w:rFonts w:ascii="Lucida Console" w:hAnsi="Lucida Console"/>
+        </w:rPr>
+        <w:t>test/java/</w:t>
+      </w:r>
+      <w:r>
+        <w:rPr>
+          <w:rFonts w:ascii="Lucida Console" w:hAnsi="Lucida Console"/>
+        </w:rPr>
+        <w:t>resources folder)</w:t>
+      </w:r>
+    </w:p>
+    <w:p>
+      <w:pPr>
+        <w:rPr>
+          <w:rFonts w:ascii="Lucida Console" w:hAnsi="Lucida Console"/>
+        </w:rPr>
+      </w:pPr>
+    </w:p>
+    <w:p>
+      <w:pPr>
+        <w:rPr>
+          <w:rFonts w:ascii="Lucida Console" w:hAnsi="Lucida Console"/>
+        </w:rPr>
+      </w:pPr>
+      <w:r>
+        <w:rPr>
+          <w:rFonts w:ascii="Lucida Console" w:hAnsi="Lucida Console"/>
+        </w:rPr>
+        <w:t>reminder that when new file is added it is essential to rebuild project</w:t>
+      </w:r>
+    </w:p>
+    <w:p>
+      <w:pPr>
+        <w:rPr>
+          <w:rFonts w:ascii="Lucida Console" w:hAnsi="Lucida Console"/>
+        </w:rPr>
+      </w:pPr>
+      <w:r>
+        <w:rPr>
+          <w:rFonts w:ascii="Lucida Console" w:hAnsi="Lucida Console"/>
+        </w:rPr>
+        <w:br w:type="page"/>
+      </w:r>
+    </w:p>
+    <w:p>
+      <w:pPr>
+        <w:jc w:val="center"/>
+        <w:rPr>
+          <w:rFonts w:ascii="Lucida Console" w:hAnsi="Lucida Console"/>
+          <w:b/>
+        </w:rPr>
+      </w:pPr>
+      <w:r>
+        <w:rPr>
+          <w:rFonts w:ascii="Lucida Console" w:hAnsi="Lucida Console"/>
+          <w:b/>
+        </w:rPr>
+        <w:lastRenderedPageBreak/>
+        <w:t>ep.3</w:t>
+      </w:r>
       <w:bookmarkStart w:id="0" w:name="_GoBack"/>
       <w:bookmarkEnd w:id="0"/>
+      <w:r>
+        <w:rPr>
+          <w:rFonts w:ascii="Lucida Console" w:hAnsi="Lucida Console"/>
+          <w:b/>
+        </w:rPr>
+        <w:t xml:space="preserve"> spring boot unit testing support</w:t>
+      </w:r>
     </w:p>
     <w:sectPr>
       <w:pgSz w:w="11906" w:h="16838"/>

</xml_diff>